<commit_message>
updated observations doc to include next steps analysis
</commit_message>
<xml_diff>
--- a/Project One - Our Journey.docx
+++ b/Project One - Our Journey.docx
@@ -764,8 +764,6 @@
       <w:r>
         <w:t>.</w:t>
       </w:r>
-      <w:bookmarkStart w:id="0" w:name="_GoBack"/>
-      <w:bookmarkEnd w:id="0"/>
     </w:p>
     <w:p>
       <w:pPr>
@@ -788,8 +786,236 @@
         <w:t xml:space="preserve"> If Country music is more danceable, it could be more popular too!!!</w:t>
       </w:r>
     </w:p>
+    <w:p>
+      <w:pPr>
+        <w:rPr>
+          <w:b/>
+        </w:rPr>
+      </w:pPr>
+    </w:p>
+    <w:p>
+      <w:r>
+        <w:rPr>
+          <w:b/>
+          <w:u w:val="single"/>
+        </w:rPr>
+        <w:t>Supplemental Analysis and Next Steps</w:t>
+      </w:r>
+    </w:p>
     <w:p/>
+    <w:p>
+      <w:pPr>
+        <w:ind w:firstLine="720"/>
+      </w:pPr>
+      <w:r>
+        <w:t>We had a high</w:t>
+      </w:r>
+      <w:r>
+        <w:t>-</w:t>
+      </w:r>
+      <w:r>
+        <w:t xml:space="preserve">level scope for the audio analysis for this project, but the Spotify API audio analysis is capable of very granular analysis of each song. While there isn’t much official documentation </w:t>
+      </w:r>
+      <w:r>
+        <w:t xml:space="preserve">for </w:t>
+      </w:r>
+      <w:r>
+        <w:t>it</w:t>
+      </w:r>
+      <w:r>
+        <w:t>,</w:t>
+      </w:r>
+      <w:r>
+        <w:t xml:space="preserve"> we were able to explore some of the detailed analysis.</w:t>
+      </w:r>
+    </w:p>
     <w:p/>
+    <w:p>
+      <w:pPr>
+        <w:ind w:firstLine="720"/>
+      </w:pPr>
+      <w:r>
+        <w:t>The audio segments analysis analyzes the audio file and gives pitch, timbre, and time data for each perceived “musical event.” This is basically a note by note analysis of the song</w:t>
+      </w:r>
+      <w:r>
+        <w:t>’ as such, the JSON responses for the audio segments are huge, so Spotify limits developers to querying one song at a time.</w:t>
+      </w:r>
+    </w:p>
+    <w:p/>
+    <w:p>
+      <w:pPr>
+        <w:ind w:firstLine="720"/>
+      </w:pPr>
+      <w:bookmarkStart w:id="0" w:name="_GoBack"/>
+      <w:bookmarkEnd w:id="0"/>
+      <w:r>
+        <w:t xml:space="preserve">We wrote code to measure the Euclidian distance </w:t>
+      </w:r>
+      <w:proofErr w:type="gramStart"/>
+      <w:r>
+        <w:t>from  the</w:t>
+      </w:r>
+      <w:proofErr w:type="gramEnd"/>
+      <w:r>
+        <w:t xml:space="preserve"> timbre vectors of one “musical event” to the next.  This is a way of mathematically representing how different the sounds in a song are from each other and gives insight into the complexity of a song. For instance, there is a striking difference in complexity in the genre-defying progressive bluegrass tune “All Ashore,” featuring constant shifts in instrumental solos and vocals, compared to the country pop hit, “Simple.” This difference is visualized in the charts </w:t>
+      </w:r>
+      <w:proofErr w:type="gramStart"/>
+      <w:r>
+        <w:t>below</w:t>
+      </w:r>
+      <w:r>
+        <w:t>(</w:t>
+      </w:r>
+      <w:proofErr w:type="gramEnd"/>
+      <w:r>
+        <w:fldChar w:fldCharType="begin"/>
+      </w:r>
+      <w:r>
+        <w:instrText xml:space="preserve"> REF _Ref526883046 \h </w:instrText>
+      </w:r>
+      <w:r>
+        <w:fldChar w:fldCharType="separate"/>
+      </w:r>
+      <w:r>
+        <w:t xml:space="preserve">Figure </w:t>
+      </w:r>
+      <w:r>
+        <w:rPr>
+          <w:noProof/>
+        </w:rPr>
+        <w:t>1</w:t>
+      </w:r>
+      <w:r>
+        <w:fldChar w:fldCharType="end"/>
+      </w:r>
+      <w:r>
+        <w:t>)</w:t>
+      </w:r>
+      <w:r>
+        <w:t>. Quantifying and analyzing this audio data could be fed into a machine learning model to aid in music composition.</w:t>
+      </w:r>
+    </w:p>
+    <w:p/>
+    <w:p>
+      <w:pPr>
+        <w:keepNext/>
+        <w:jc w:val="center"/>
+      </w:pPr>
+      <w:r>
+        <w:rPr>
+          <w:noProof/>
+        </w:rPr>
+        <w:drawing>
+          <wp:inline distT="0" distB="0" distL="0" distR="0" wp14:anchorId="3C467A67" wp14:editId="4AB72915">
+            <wp:extent cx="4114800" cy="2743200"/>
+            <wp:effectExtent l="0" t="0" r="0" b="0"/>
+            <wp:docPr id="3" name="Picture 3"/>
+            <wp:cNvGraphicFramePr>
+              <a:graphicFrameLocks xmlns:a="http://schemas.openxmlformats.org/drawingml/2006/main" noChangeAspect="1"/>
+            </wp:cNvGraphicFramePr>
+            <a:graphic xmlns:a="http://schemas.openxmlformats.org/drawingml/2006/main">
+              <a:graphicData uri="http://schemas.openxmlformats.org/drawingml/2006/picture">
+                <pic:pic xmlns:pic="http://schemas.openxmlformats.org/drawingml/2006/picture">
+                  <pic:nvPicPr>
+                    <pic:cNvPr id="3" name="Changes in Timbre for Simple Florida Georgia Line.png"/>
+                    <pic:cNvPicPr/>
+                  </pic:nvPicPr>
+                  <pic:blipFill>
+                    <a:blip r:embed="rId5" cstate="print">
+                      <a:extLst>
+                        <a:ext uri="{28A0092B-C50C-407E-A947-70E740481C1C}">
+                          <a14:useLocalDpi xmlns:a14="http://schemas.microsoft.com/office/drawing/2010/main" val="0"/>
+                        </a:ext>
+                      </a:extLst>
+                    </a:blip>
+                    <a:stretch>
+                      <a:fillRect/>
+                    </a:stretch>
+                  </pic:blipFill>
+                  <pic:spPr>
+                    <a:xfrm>
+                      <a:off x="0" y="0"/>
+                      <a:ext cx="4123775" cy="2749183"/>
+                    </a:xfrm>
+                    <a:prstGeom prst="rect">
+                      <a:avLst/>
+                    </a:prstGeom>
+                  </pic:spPr>
+                </pic:pic>
+              </a:graphicData>
+            </a:graphic>
+          </wp:inline>
+        </w:drawing>
+      </w:r>
+      <w:r>
+        <w:rPr>
+          <w:noProof/>
+        </w:rPr>
+        <w:drawing>
+          <wp:inline distT="0" distB="0" distL="0" distR="0" wp14:anchorId="2A9C80C1" wp14:editId="211A8B79">
+            <wp:extent cx="4114800" cy="2743200"/>
+            <wp:effectExtent l="0" t="0" r="0" b="0"/>
+            <wp:docPr id="1" name="Picture 1"/>
+            <wp:cNvGraphicFramePr>
+              <a:graphicFrameLocks xmlns:a="http://schemas.openxmlformats.org/drawingml/2006/main" noChangeAspect="1"/>
+            </wp:cNvGraphicFramePr>
+            <a:graphic xmlns:a="http://schemas.openxmlformats.org/drawingml/2006/main">
+              <a:graphicData uri="http://schemas.openxmlformats.org/drawingml/2006/picture">
+                <pic:pic xmlns:pic="http://schemas.openxmlformats.org/drawingml/2006/picture">
+                  <pic:nvPicPr>
+                    <pic:cNvPr id="1" name="Changes in Timbre for All Ashore.png"/>
+                    <pic:cNvPicPr/>
+                  </pic:nvPicPr>
+                  <pic:blipFill>
+                    <a:blip r:embed="rId6" cstate="print">
+                      <a:extLst>
+                        <a:ext uri="{28A0092B-C50C-407E-A947-70E740481C1C}">
+                          <a14:useLocalDpi xmlns:a14="http://schemas.microsoft.com/office/drawing/2010/main" val="0"/>
+                        </a:ext>
+                      </a:extLst>
+                    </a:blip>
+                    <a:stretch>
+                      <a:fillRect/>
+                    </a:stretch>
+                  </pic:blipFill>
+                  <pic:spPr>
+                    <a:xfrm>
+                      <a:off x="0" y="0"/>
+                      <a:ext cx="4126986" cy="2751324"/>
+                    </a:xfrm>
+                    <a:prstGeom prst="rect">
+                      <a:avLst/>
+                    </a:prstGeom>
+                  </pic:spPr>
+                </pic:pic>
+              </a:graphicData>
+            </a:graphic>
+          </wp:inline>
+        </w:drawing>
+      </w:r>
+    </w:p>
+    <w:p>
+      <w:pPr>
+        <w:pStyle w:val="Caption"/>
+        <w:jc w:val="center"/>
+      </w:pPr>
+      <w:bookmarkStart w:id="1" w:name="_Ref526883046"/>
+      <w:r>
+        <w:t xml:space="preserve">Figure </w:t>
+      </w:r>
+      <w:fldSimple w:instr=" SEQ Figure \* ARABIC ">
+        <w:r>
+          <w:rPr>
+            <w:noProof/>
+          </w:rPr>
+          <w:t>1</w:t>
+        </w:r>
+      </w:fldSimple>
+      <w:bookmarkEnd w:id="1"/>
+      <w:r>
+        <w:t>: Data visualization of a simple song (top) vs a complex song (bottom)</w:t>
+      </w:r>
+    </w:p>
     <w:sectPr>
       <w:pgSz w:w="12240" w:h="15840"/>
       <w:pgMar w:top="1440" w:right="1440" w:bottom="1440" w:left="1440" w:header="720" w:footer="720" w:gutter="0"/>
@@ -2286,6 +2512,92 @@
     </w:lvl>
   </w:abstractNum>
   <w:abstractNum w:abstractNumId="14" w15:restartNumberingAfterBreak="0">
+    <w:nsid w:val="515B4CAC"/>
+    <w:multiLevelType w:val="hybridMultilevel"/>
+    <w:tmpl w:val="485A00F8"/>
+    <w:lvl w:ilvl="0" w:tplc="0409000F">
+      <w:start w:val="1"/>
+      <w:numFmt w:val="decimal"/>
+      <w:lvlText w:val="%1."/>
+      <w:lvlJc w:val="left"/>
+      <w:pPr>
+        <w:ind w:left="720" w:hanging="360"/>
+      </w:pPr>
+    </w:lvl>
+    <w:lvl w:ilvl="1" w:tplc="04090019" w:tentative="1">
+      <w:start w:val="1"/>
+      <w:numFmt w:val="lowerLetter"/>
+      <w:lvlText w:val="%2."/>
+      <w:lvlJc w:val="left"/>
+      <w:pPr>
+        <w:ind w:left="1440" w:hanging="360"/>
+      </w:pPr>
+    </w:lvl>
+    <w:lvl w:ilvl="2" w:tplc="0409001B" w:tentative="1">
+      <w:start w:val="1"/>
+      <w:numFmt w:val="lowerRoman"/>
+      <w:lvlText w:val="%3."/>
+      <w:lvlJc w:val="right"/>
+      <w:pPr>
+        <w:ind w:left="2160" w:hanging="180"/>
+      </w:pPr>
+    </w:lvl>
+    <w:lvl w:ilvl="3" w:tplc="0409000F" w:tentative="1">
+      <w:start w:val="1"/>
+      <w:numFmt w:val="decimal"/>
+      <w:lvlText w:val="%4."/>
+      <w:lvlJc w:val="left"/>
+      <w:pPr>
+        <w:ind w:left="2880" w:hanging="360"/>
+      </w:pPr>
+    </w:lvl>
+    <w:lvl w:ilvl="4" w:tplc="04090019" w:tentative="1">
+      <w:start w:val="1"/>
+      <w:numFmt w:val="lowerLetter"/>
+      <w:lvlText w:val="%5."/>
+      <w:lvlJc w:val="left"/>
+      <w:pPr>
+        <w:ind w:left="3600" w:hanging="360"/>
+      </w:pPr>
+    </w:lvl>
+    <w:lvl w:ilvl="5" w:tplc="0409001B" w:tentative="1">
+      <w:start w:val="1"/>
+      <w:numFmt w:val="lowerRoman"/>
+      <w:lvlText w:val="%6."/>
+      <w:lvlJc w:val="right"/>
+      <w:pPr>
+        <w:ind w:left="4320" w:hanging="180"/>
+      </w:pPr>
+    </w:lvl>
+    <w:lvl w:ilvl="6" w:tplc="0409000F" w:tentative="1">
+      <w:start w:val="1"/>
+      <w:numFmt w:val="decimal"/>
+      <w:lvlText w:val="%7."/>
+      <w:lvlJc w:val="left"/>
+      <w:pPr>
+        <w:ind w:left="5040" w:hanging="360"/>
+      </w:pPr>
+    </w:lvl>
+    <w:lvl w:ilvl="7" w:tplc="04090019" w:tentative="1">
+      <w:start w:val="1"/>
+      <w:numFmt w:val="lowerLetter"/>
+      <w:lvlText w:val="%8."/>
+      <w:lvlJc w:val="left"/>
+      <w:pPr>
+        <w:ind w:left="5760" w:hanging="360"/>
+      </w:pPr>
+    </w:lvl>
+    <w:lvl w:ilvl="8" w:tplc="0409001B" w:tentative="1">
+      <w:start w:val="1"/>
+      <w:numFmt w:val="lowerRoman"/>
+      <w:lvlText w:val="%9."/>
+      <w:lvlJc w:val="right"/>
+      <w:pPr>
+        <w:ind w:left="6480" w:hanging="180"/>
+      </w:pPr>
+    </w:lvl>
+  </w:abstractNum>
+  <w:abstractNum w:abstractNumId="15" w15:restartNumberingAfterBreak="0">
     <w:nsid w:val="51F738BA"/>
     <w:multiLevelType w:val="hybridMultilevel"/>
     <w:tmpl w:val="D08E6106"/>
@@ -2425,7 +2737,7 @@
       </w:rPr>
     </w:lvl>
   </w:abstractNum>
-  <w:abstractNum w:abstractNumId="15" w15:restartNumberingAfterBreak="0">
+  <w:abstractNum w:abstractNumId="16" w15:restartNumberingAfterBreak="0">
     <w:nsid w:val="6C8F6AF9"/>
     <w:multiLevelType w:val="hybridMultilevel"/>
     <w:tmpl w:val="64A4602A"/>
@@ -2511,7 +2823,7 @@
       </w:pPr>
     </w:lvl>
   </w:abstractNum>
-  <w:abstractNum w:abstractNumId="16" w15:restartNumberingAfterBreak="0">
+  <w:abstractNum w:abstractNumId="17" w15:restartNumberingAfterBreak="0">
     <w:nsid w:val="6EC83DED"/>
     <w:multiLevelType w:val="hybridMultilevel"/>
     <w:tmpl w:val="E7508022"/>
@@ -2622,7 +2934,7 @@
     <w:abstractNumId w:val="0"/>
   </w:num>
   <w:num w:numId="8">
-    <w:abstractNumId w:val="16"/>
+    <w:abstractNumId w:val="17"/>
   </w:num>
   <w:num w:numId="9">
     <w:abstractNumId w:val="4"/>
@@ -2634,7 +2946,7 @@
     <w:abstractNumId w:val="9"/>
   </w:num>
   <w:num w:numId="12">
-    <w:abstractNumId w:val="15"/>
+    <w:abstractNumId w:val="16"/>
   </w:num>
   <w:num w:numId="13">
     <w:abstractNumId w:val="2"/>
@@ -2646,10 +2958,13 @@
     <w:abstractNumId w:val="6"/>
   </w:num>
   <w:num w:numId="16">
-    <w:abstractNumId w:val="14"/>
+    <w:abstractNumId w:val="15"/>
   </w:num>
   <w:num w:numId="17">
     <w:abstractNumId w:val="10"/>
+  </w:num>
+  <w:num w:numId="18">
+    <w:abstractNumId w:val="14"/>
   </w:num>
 </w:numbering>
 </file>
@@ -3086,6 +3401,25 @@
       <w:contextualSpacing/>
     </w:pPr>
   </w:style>
+  <w:style w:type="paragraph" w:styleId="Caption">
+    <w:name w:val="caption"/>
+    <w:basedOn w:val="Normal"/>
+    <w:next w:val="Normal"/>
+    <w:uiPriority w:val="35"/>
+    <w:unhideWhenUsed/>
+    <w:qFormat/>
+    <w:rsid w:val="00696177"/>
+    <w:pPr>
+      <w:spacing w:after="200"/>
+    </w:pPr>
+    <w:rPr>
+      <w:i/>
+      <w:iCs/>
+      <w:color w:val="44546A" w:themeColor="text2"/>
+      <w:sz w:val="18"/>
+      <w:szCs w:val="18"/>
+    </w:rPr>
+  </w:style>
 </w:styles>
 </file>
 

</xml_diff>